<commit_message>
Update 11/21/2022 5:57PM EST
Updates as of 5:57PM EST on 11/21/2022.
</commit_message>
<xml_diff>
--- a/WAR CRIME PREVENTION SECURITY SYSTEMS/SPECIFIC/NECK/20221120 - MCE123 Technology Development - Neck War Crime Prevention Security Systems - v1.0.0.1.docx
+++ b/WAR CRIME PREVENTION SECURITY SYSTEMS/SPECIFIC/NECK/20221120 - MCE123 Technology Development - Neck War Crime Prevention Security Systems - v1.0.0.1.docx
@@ -118,15 +118,7 @@
           <w:sz w:val="52"/>
           <w:szCs w:val="44"/>
         </w:rPr>
-        <w:t>NECK</w:t>
-      </w:r>
-      <w:r>
-        <w:rPr>
-          <w:bCs/>
-          <w:sz w:val="52"/>
-          <w:szCs w:val="44"/>
-        </w:rPr>
-        <w:t xml:space="preserve"> </w:t>
+        <w:t xml:space="preserve">NECK </w:t>
       </w:r>
       <w:r>
         <w:rPr>
@@ -252,14 +244,7 @@
           <w:sz w:val="24"/>
         </w:rPr>
         <w:lastRenderedPageBreak/>
-        <w:t>NECK</w:t>
-      </w:r>
-      <w:r>
-        <w:rPr>
-          <w:b/>
-          <w:sz w:val="24"/>
-        </w:rPr>
-        <w:t xml:space="preserve"> </w:t>
+        <w:t xml:space="preserve">NECK </w:t>
       </w:r>
       <w:r>
         <w:rPr>
@@ -291,19 +276,7 @@
         <w:rPr>
           <w:u w:val="single"/>
         </w:rPr>
-        <w:t>N</w:t>
-      </w:r>
-      <w:r>
-        <w:rPr>
-          <w:u w:val="single"/>
-        </w:rPr>
-        <w:t>ECK</w:t>
-      </w:r>
-      <w:r>
-        <w:rPr>
-          <w:u w:val="single"/>
-        </w:rPr>
-        <w:t xml:space="preserve"> </w:t>
+        <w:t xml:space="preserve">NECK </w:t>
       </w:r>
       <w:r>
         <w:rPr>
@@ -376,7 +349,7 @@
           <w:bCs/>
           <w:color w:val="FF0000"/>
         </w:rPr>
-        <w:t>N</w:t>
+        <w:t>NECK</w:t>
       </w:r>
       <w:r>
         <w:rPr>
@@ -384,7 +357,7 @@
           <w:bCs/>
           <w:color w:val="FF0000"/>
         </w:rPr>
-        <w:t>ECK</w:t>
+        <w:t xml:space="preserve"> </w:t>
       </w:r>
       <w:r>
         <w:rPr>
@@ -392,14 +365,6 @@
           <w:bCs/>
           <w:color w:val="FF0000"/>
         </w:rPr>
-        <w:t xml:space="preserve"> </w:t>
-      </w:r>
-      <w:r>
-        <w:rPr>
-          <w:b/>
-          <w:bCs/>
-          <w:color w:val="FF0000"/>
-        </w:rPr>
         <w:t>WAR CRIME</w:t>
       </w:r>
       <w:r>
@@ -478,1329 +443,6 @@
       <w:r>
         <w:t>.</w:t>
       </w:r>
-    </w:p>
-    <w:p>
-      <w:pPr>
-        <w:ind w:left="360" w:hanging="360"/>
-        <w:jc w:val="both"/>
-      </w:pPr>
-      <w:r>
-        <w:rPr>
-          <w:u w:val="single"/>
-        </w:rPr>
-        <w:t xml:space="preserve">AUTONOMOUS </w:t>
-      </w:r>
-      <w:r>
-        <w:rPr>
-          <w:u w:val="single"/>
-        </w:rPr>
-        <w:t xml:space="preserve">RUNNY NOSE </w:t>
-      </w:r>
-      <w:r>
-        <w:rPr>
-          <w:u w:val="single"/>
-        </w:rPr>
-        <w:t>PREVENTION SECURITY SYSTEMS</w:t>
-      </w:r>
-      <w:r>
-        <w:t xml:space="preserve"> (</w:t>
-      </w:r>
-      <w:r>
-        <w:rPr>
-          <w:b/>
-          <w:bCs/>
-        </w:rPr>
-        <w:t>2022</w:t>
-      </w:r>
-      <w:r>
-        <w:t xml:space="preserve">) – </w:t>
-      </w:r>
-      <w:r>
-        <w:rPr>
-          <w:b/>
-          <w:bCs/>
-          <w:color w:val="7030A0"/>
-        </w:rPr>
-        <w:t>ENSURES</w:t>
-      </w:r>
-      <w:r>
-        <w:rPr>
-          <w:b/>
-          <w:bCs/>
-        </w:rPr>
-        <w:t xml:space="preserve"> </w:t>
-      </w:r>
-      <w:r>
-        <w:rPr>
-          <w:b/>
-          <w:bCs/>
-          <w:color w:val="92D050"/>
-        </w:rPr>
-        <w:t>THAT</w:t>
-      </w:r>
-      <w:r>
-        <w:t xml:space="preserve">                        </w:t>
-      </w:r>
-      <w:r>
-        <w:rPr>
-          <w:b/>
-          <w:bCs/>
-          <w:color w:val="FF0000"/>
-        </w:rPr>
-        <w:t xml:space="preserve">ANY </w:t>
-      </w:r>
-      <w:r>
-        <w:rPr>
-          <w:b/>
-          <w:bCs/>
-          <w:color w:val="FF0000"/>
-        </w:rPr>
-        <w:t>RUNNY NOSE</w:t>
-      </w:r>
-      <w:r>
-        <w:t xml:space="preserve"> </w:t>
-      </w:r>
-      <w:r>
-        <w:rPr>
-          <w:b/>
-          <w:bCs/>
-          <w:color w:val="C00000"/>
-        </w:rPr>
-        <w:t>NEVER</w:t>
-      </w:r>
-      <w:r>
-        <w:t xml:space="preserve"> </w:t>
-      </w:r>
-      <w:r>
-        <w:rPr>
-          <w:b/>
-          <w:bCs/>
-          <w:color w:val="7030A0"/>
-        </w:rPr>
-        <w:t>OCCURS</w:t>
-      </w:r>
-      <w:r>
-        <w:t xml:space="preserve">, </w:t>
-      </w:r>
-      <w:r>
-        <w:rPr>
-          <w:b/>
-          <w:bCs/>
-          <w:color w:val="00B0F0"/>
-        </w:rPr>
-        <w:t xml:space="preserve">IMPLICITLY-EXPLICITLY </w:t>
-      </w:r>
-      <w:r>
-        <w:rPr>
-          <w:b/>
-          <w:bCs/>
-          <w:color w:val="00B0F0"/>
-        </w:rPr>
-        <w:t xml:space="preserve">GLOBALLY </w:t>
-      </w:r>
-      <w:r>
-        <w:rPr>
-          <w:b/>
-          <w:bCs/>
-          <w:color w:val="00B0F0"/>
-        </w:rPr>
-        <w:t>VIRULENTLY DEFINED</w:t>
-      </w:r>
-      <w:r>
-        <w:t>.</w:t>
-      </w:r>
-    </w:p>
-    <w:p>
-      <w:pPr>
-        <w:ind w:left="360" w:hanging="360"/>
-        <w:jc w:val="both"/>
-      </w:pPr>
-      <w:r>
-        <w:rPr>
-          <w:u w:val="single"/>
-        </w:rPr>
-        <w:t xml:space="preserve">AUTONOMOUS </w:t>
-      </w:r>
-      <w:r>
-        <w:rPr>
-          <w:u w:val="single"/>
-        </w:rPr>
-        <w:t xml:space="preserve">DRY NOSE </w:t>
-      </w:r>
-      <w:r>
-        <w:rPr>
-          <w:u w:val="single"/>
-        </w:rPr>
-        <w:t>PREVENTION SECURITY SYSTEMS</w:t>
-      </w:r>
-      <w:r>
-        <w:t xml:space="preserve"> (</w:t>
-      </w:r>
-      <w:r>
-        <w:rPr>
-          <w:b/>
-          <w:bCs/>
-        </w:rPr>
-        <w:t>2022</w:t>
-      </w:r>
-      <w:r>
-        <w:t xml:space="preserve">) – </w:t>
-      </w:r>
-      <w:r>
-        <w:rPr>
-          <w:b/>
-          <w:bCs/>
-          <w:color w:val="7030A0"/>
-        </w:rPr>
-        <w:t>ENSURES</w:t>
-      </w:r>
-      <w:r>
-        <w:rPr>
-          <w:b/>
-          <w:bCs/>
-        </w:rPr>
-        <w:t xml:space="preserve"> </w:t>
-      </w:r>
-      <w:r>
-        <w:rPr>
-          <w:b/>
-          <w:bCs/>
-          <w:color w:val="92D050"/>
-        </w:rPr>
-        <w:t>THAT</w:t>
-      </w:r>
-      <w:r>
-        <w:t xml:space="preserve">                              </w:t>
-      </w:r>
-      <w:r>
-        <w:rPr>
-          <w:b/>
-          <w:bCs/>
-          <w:color w:val="FF0000"/>
-        </w:rPr>
-        <w:t xml:space="preserve">ANY </w:t>
-      </w:r>
-      <w:r>
-        <w:rPr>
-          <w:b/>
-          <w:bCs/>
-          <w:color w:val="FF0000"/>
-        </w:rPr>
-        <w:t>DRY NOSE</w:t>
-      </w:r>
-      <w:r>
-        <w:t xml:space="preserve"> </w:t>
-      </w:r>
-      <w:r>
-        <w:rPr>
-          <w:b/>
-          <w:bCs/>
-          <w:color w:val="C00000"/>
-        </w:rPr>
-        <w:t>NEVER</w:t>
-      </w:r>
-      <w:r>
-        <w:t xml:space="preserve"> </w:t>
-      </w:r>
-      <w:r>
-        <w:rPr>
-          <w:b/>
-          <w:bCs/>
-          <w:color w:val="7030A0"/>
-        </w:rPr>
-        <w:t>OCCURS</w:t>
-      </w:r>
-      <w:r>
-        <w:t xml:space="preserve">, </w:t>
-      </w:r>
-      <w:r>
-        <w:rPr>
-          <w:b/>
-          <w:bCs/>
-          <w:color w:val="00B0F0"/>
-        </w:rPr>
-        <w:t xml:space="preserve">IMPLICITLY-EXPLICITLY </w:t>
-      </w:r>
-      <w:r>
-        <w:rPr>
-          <w:b/>
-          <w:bCs/>
-          <w:color w:val="00B0F0"/>
-        </w:rPr>
-        <w:t xml:space="preserve">GLOBALLY </w:t>
-      </w:r>
-      <w:r>
-        <w:rPr>
-          <w:b/>
-          <w:bCs/>
-          <w:color w:val="00B0F0"/>
-        </w:rPr>
-        <w:t>VIRULENTLY DEFINED</w:t>
-      </w:r>
-      <w:r>
-        <w:t>.</w:t>
-      </w:r>
-    </w:p>
-    <w:p>
-      <w:pPr>
-        <w:ind w:left="360" w:hanging="360"/>
-        <w:jc w:val="both"/>
-      </w:pPr>
-      <w:r>
-        <w:rPr>
-          <w:u w:val="single"/>
-        </w:rPr>
-        <w:t xml:space="preserve">AUTONOMOUS </w:t>
-      </w:r>
-      <w:r>
-        <w:rPr>
-          <w:u w:val="single"/>
-        </w:rPr>
-        <w:t>WET NOSE</w:t>
-      </w:r>
-      <w:r>
-        <w:rPr>
-          <w:u w:val="single"/>
-        </w:rPr>
-        <w:t xml:space="preserve"> PREVENTION SECURITY SYSTEMS</w:t>
-      </w:r>
-      <w:r>
-        <w:t xml:space="preserve"> (</w:t>
-      </w:r>
-      <w:r>
-        <w:rPr>
-          <w:b/>
-          <w:bCs/>
-        </w:rPr>
-        <w:t>2022</w:t>
-      </w:r>
-      <w:r>
-        <w:t xml:space="preserve">) – </w:t>
-      </w:r>
-      <w:r>
-        <w:rPr>
-          <w:b/>
-          <w:bCs/>
-          <w:color w:val="7030A0"/>
-        </w:rPr>
-        <w:t>ENSURES</w:t>
-      </w:r>
-      <w:r>
-        <w:rPr>
-          <w:b/>
-          <w:bCs/>
-        </w:rPr>
-        <w:t xml:space="preserve"> </w:t>
-      </w:r>
-      <w:r>
-        <w:rPr>
-          <w:b/>
-          <w:bCs/>
-          <w:color w:val="92D050"/>
-        </w:rPr>
-        <w:t>THAT</w:t>
-      </w:r>
-      <w:r>
-        <w:t xml:space="preserve"> </w:t>
-      </w:r>
-      <w:r>
-        <w:rPr>
-          <w:b/>
-          <w:bCs/>
-          <w:color w:val="FF0000"/>
-        </w:rPr>
-        <w:t xml:space="preserve">ANY </w:t>
-      </w:r>
-      <w:r>
-        <w:rPr>
-          <w:b/>
-          <w:bCs/>
-          <w:color w:val="FF0000"/>
-        </w:rPr>
-        <w:t>WET NOSE</w:t>
-      </w:r>
-      <w:r>
-        <w:t xml:space="preserve"> </w:t>
-      </w:r>
-      <w:r>
-        <w:rPr>
-          <w:b/>
-          <w:bCs/>
-          <w:color w:val="C00000"/>
-        </w:rPr>
-        <w:t>NEVER</w:t>
-      </w:r>
-      <w:r>
-        <w:t xml:space="preserve"> </w:t>
-      </w:r>
-      <w:r>
-        <w:rPr>
-          <w:b/>
-          <w:bCs/>
-          <w:color w:val="7030A0"/>
-        </w:rPr>
-        <w:t>OCCURS</w:t>
-      </w:r>
-      <w:r>
-        <w:t xml:space="preserve">, </w:t>
-      </w:r>
-      <w:r>
-        <w:rPr>
-          <w:b/>
-          <w:bCs/>
-          <w:color w:val="00B0F0"/>
-        </w:rPr>
-        <w:t>IMPLICITLY-EXPLICITLY GLOBALLY VIRULENTLY DEFINED</w:t>
-      </w:r>
-      <w:r>
-        <w:t>.</w:t>
-      </w:r>
-    </w:p>
-    <w:p>
-      <w:pPr>
-        <w:ind w:left="360" w:hanging="360"/>
-        <w:jc w:val="both"/>
-      </w:pPr>
-      <w:r>
-        <w:rPr>
-          <w:u w:val="single"/>
-        </w:rPr>
-        <w:t xml:space="preserve">AUTONOMOUS </w:t>
-      </w:r>
-      <w:r>
-        <w:rPr>
-          <w:u w:val="single"/>
-        </w:rPr>
-        <w:t xml:space="preserve">BAD SCENT COMMUNICATION </w:t>
-      </w:r>
-      <w:r>
-        <w:rPr>
-          <w:u w:val="single"/>
-        </w:rPr>
-        <w:t>PREVENTION SECURITY SYSTEMS</w:t>
-      </w:r>
-      <w:r>
-        <w:t xml:space="preserve"> (</w:t>
-      </w:r>
-      <w:r>
-        <w:rPr>
-          <w:b/>
-          <w:bCs/>
-        </w:rPr>
-        <w:t>2022</w:t>
-      </w:r>
-      <w:r>
-        <w:t xml:space="preserve">) – </w:t>
-      </w:r>
-      <w:r>
-        <w:rPr>
-          <w:b/>
-          <w:bCs/>
-          <w:color w:val="7030A0"/>
-        </w:rPr>
-        <w:t>ENSURES</w:t>
-      </w:r>
-      <w:r>
-        <w:rPr>
-          <w:b/>
-          <w:bCs/>
-        </w:rPr>
-        <w:t xml:space="preserve"> </w:t>
-      </w:r>
-      <w:r>
-        <w:rPr>
-          <w:b/>
-          <w:bCs/>
-          <w:color w:val="92D050"/>
-        </w:rPr>
-        <w:t>THAT</w:t>
-      </w:r>
-      <w:r>
-        <w:t xml:space="preserve"> </w:t>
-      </w:r>
-      <w:r>
-        <w:rPr>
-          <w:b/>
-          <w:bCs/>
-          <w:color w:val="FF0000"/>
-        </w:rPr>
-        <w:t xml:space="preserve">ANY </w:t>
-      </w:r>
-      <w:r>
-        <w:rPr>
-          <w:b/>
-          <w:bCs/>
-          <w:color w:val="FF0000"/>
-        </w:rPr>
-        <w:t>BAD SCENT COMMUNICATION</w:t>
-      </w:r>
-      <w:r>
-        <w:t xml:space="preserve"> </w:t>
-      </w:r>
-      <w:r>
-        <w:rPr>
-          <w:b/>
-          <w:bCs/>
-          <w:color w:val="C00000"/>
-        </w:rPr>
-        <w:t>NEVER</w:t>
-      </w:r>
-      <w:r>
-        <w:t xml:space="preserve"> </w:t>
-      </w:r>
-      <w:proofErr w:type="gramStart"/>
-      <w:r>
-        <w:rPr>
-          <w:b/>
-          <w:bCs/>
-          <w:color w:val="7030A0"/>
-        </w:rPr>
-        <w:t>OCCURS</w:t>
-      </w:r>
-      <w:r>
-        <w:t xml:space="preserve">,   </w:t>
-      </w:r>
-      <w:proofErr w:type="gramEnd"/>
-      <w:r>
-        <w:t xml:space="preserve">                                                     </w:t>
-      </w:r>
-      <w:r>
-        <w:rPr>
-          <w:b/>
-          <w:bCs/>
-          <w:color w:val="00B0F0"/>
-        </w:rPr>
-        <w:t xml:space="preserve">IMPLICITLY-EXPLICITLY </w:t>
-      </w:r>
-      <w:r>
-        <w:rPr>
-          <w:b/>
-          <w:bCs/>
-          <w:color w:val="00B0F0"/>
-        </w:rPr>
-        <w:t xml:space="preserve">GLOBALLY </w:t>
-      </w:r>
-      <w:r>
-        <w:rPr>
-          <w:b/>
-          <w:bCs/>
-          <w:color w:val="00B0F0"/>
-        </w:rPr>
-        <w:t>VIRULENTLY DEFINED</w:t>
-      </w:r>
-      <w:r>
-        <w:t>.</w:t>
-      </w:r>
-    </w:p>
-    <w:p>
-      <w:pPr>
-        <w:ind w:left="360" w:hanging="360"/>
-        <w:jc w:val="both"/>
-      </w:pPr>
-      <w:r>
-        <w:rPr>
-          <w:u w:val="single"/>
-        </w:rPr>
-        <w:t xml:space="preserve">AUTONOMOUS </w:t>
-      </w:r>
-      <w:r>
-        <w:rPr>
-          <w:u w:val="single"/>
-        </w:rPr>
-        <w:t xml:space="preserve">BAD SMELL COMMUNICATION </w:t>
-      </w:r>
-      <w:r>
-        <w:rPr>
-          <w:u w:val="single"/>
-        </w:rPr>
-        <w:t>PREVENTION SECURITY SYSTEMS</w:t>
-      </w:r>
-      <w:r>
-        <w:t xml:space="preserve"> (</w:t>
-      </w:r>
-      <w:r>
-        <w:rPr>
-          <w:b/>
-          <w:bCs/>
-        </w:rPr>
-        <w:t>2022</w:t>
-      </w:r>
-      <w:r>
-        <w:t xml:space="preserve">) – </w:t>
-      </w:r>
-      <w:r>
-        <w:rPr>
-          <w:b/>
-          <w:bCs/>
-          <w:color w:val="7030A0"/>
-        </w:rPr>
-        <w:t>ENSURES</w:t>
-      </w:r>
-      <w:r>
-        <w:rPr>
-          <w:b/>
-          <w:bCs/>
-        </w:rPr>
-        <w:t xml:space="preserve"> </w:t>
-      </w:r>
-      <w:r>
-        <w:rPr>
-          <w:b/>
-          <w:bCs/>
-          <w:color w:val="92D050"/>
-        </w:rPr>
-        <w:t>THAT</w:t>
-      </w:r>
-      <w:r>
-        <w:t xml:space="preserve"> </w:t>
-      </w:r>
-      <w:r>
-        <w:rPr>
-          <w:b/>
-          <w:bCs/>
-          <w:color w:val="FF0000"/>
-        </w:rPr>
-        <w:t xml:space="preserve">ANY </w:t>
-      </w:r>
-      <w:r>
-        <w:rPr>
-          <w:b/>
-          <w:bCs/>
-          <w:color w:val="FF0000"/>
-        </w:rPr>
-        <w:t>BAD SMELL COMMUNICATION</w:t>
-      </w:r>
-      <w:r>
-        <w:t xml:space="preserve"> </w:t>
-      </w:r>
-      <w:r>
-        <w:rPr>
-          <w:b/>
-          <w:bCs/>
-          <w:color w:val="C00000"/>
-        </w:rPr>
-        <w:t>NEVER</w:t>
-      </w:r>
-      <w:r>
-        <w:t xml:space="preserve"> </w:t>
-      </w:r>
-      <w:proofErr w:type="gramStart"/>
-      <w:r>
-        <w:rPr>
-          <w:b/>
-          <w:bCs/>
-          <w:color w:val="7030A0"/>
-        </w:rPr>
-        <w:t>OCCURS</w:t>
-      </w:r>
-      <w:r>
-        <w:t xml:space="preserve">,   </w:t>
-      </w:r>
-      <w:proofErr w:type="gramEnd"/>
-      <w:r>
-        <w:t xml:space="preserve">                                                     </w:t>
-      </w:r>
-      <w:r>
-        <w:rPr>
-          <w:b/>
-          <w:bCs/>
-          <w:color w:val="00B0F0"/>
-        </w:rPr>
-        <w:t xml:space="preserve">IMPLICITLY-EXPLICITLY </w:t>
-      </w:r>
-      <w:r>
-        <w:rPr>
-          <w:b/>
-          <w:bCs/>
-          <w:color w:val="00B0F0"/>
-        </w:rPr>
-        <w:t xml:space="preserve">GLOBALLY </w:t>
-      </w:r>
-      <w:r>
-        <w:rPr>
-          <w:b/>
-          <w:bCs/>
-          <w:color w:val="00B0F0"/>
-        </w:rPr>
-        <w:t>VIRULENTLY DEFINED</w:t>
-      </w:r>
-      <w:r>
-        <w:t>.</w:t>
-      </w:r>
-    </w:p>
-    <w:p>
-      <w:pPr>
-        <w:ind w:left="360" w:hanging="360"/>
-        <w:jc w:val="both"/>
-      </w:pPr>
-      <w:r>
-        <w:rPr>
-          <w:u w:val="single"/>
-        </w:rPr>
-        <w:t>AUTONOMOUS NOSE PICK PREVENTION SECURITY SYSTEMS</w:t>
-      </w:r>
-      <w:r>
-        <w:t xml:space="preserve"> (</w:t>
-      </w:r>
-      <w:r>
-        <w:rPr>
-          <w:b/>
-          <w:bCs/>
-        </w:rPr>
-        <w:t>2022</w:t>
-      </w:r>
-      <w:r>
-        <w:t xml:space="preserve">) – </w:t>
-      </w:r>
-      <w:r>
-        <w:rPr>
-          <w:b/>
-          <w:bCs/>
-          <w:color w:val="7030A0"/>
-        </w:rPr>
-        <w:t>ENSURES</w:t>
-      </w:r>
-      <w:r>
-        <w:rPr>
-          <w:b/>
-          <w:bCs/>
-        </w:rPr>
-        <w:t xml:space="preserve"> </w:t>
-      </w:r>
-      <w:r>
-        <w:rPr>
-          <w:b/>
-          <w:bCs/>
-          <w:color w:val="92D050"/>
-        </w:rPr>
-        <w:t>THAT</w:t>
-      </w:r>
-      <w:r>
-        <w:t xml:space="preserve"> </w:t>
-      </w:r>
-      <w:r>
-        <w:rPr>
-          <w:b/>
-          <w:bCs/>
-          <w:color w:val="FF0000"/>
-        </w:rPr>
-        <w:t>ANY NOSE PICK</w:t>
-      </w:r>
-      <w:r>
-        <w:t xml:space="preserve"> </w:t>
-      </w:r>
-      <w:r>
-        <w:rPr>
-          <w:b/>
-          <w:bCs/>
-          <w:color w:val="C00000"/>
-        </w:rPr>
-        <w:t>NEVER</w:t>
-      </w:r>
-      <w:r>
-        <w:t xml:space="preserve"> </w:t>
-      </w:r>
-      <w:r>
-        <w:rPr>
-          <w:b/>
-          <w:bCs/>
-          <w:color w:val="7030A0"/>
-        </w:rPr>
-        <w:t>OCCURS</w:t>
-      </w:r>
-      <w:r>
-        <w:t xml:space="preserve">, </w:t>
-      </w:r>
-      <w:r>
-        <w:rPr>
-          <w:b/>
-          <w:bCs/>
-          <w:color w:val="00B0F0"/>
-        </w:rPr>
-        <w:t>IMPLICITLY-EXPLICITLY GLOBALLY VIRULENTLY DEFINED</w:t>
-      </w:r>
-      <w:r>
-        <w:t>.</w:t>
-      </w:r>
-    </w:p>
-    <w:p>
-      <w:pPr>
-        <w:ind w:left="360" w:hanging="360"/>
-        <w:jc w:val="both"/>
-      </w:pPr>
-      <w:r>
-        <w:rPr>
-          <w:u w:val="single"/>
-        </w:rPr>
-        <w:t>AUTONOMOUS NOSE ITCH PREVENTION SECURITY SYSTEMS</w:t>
-      </w:r>
-      <w:r>
-        <w:t xml:space="preserve"> (</w:t>
-      </w:r>
-      <w:r>
-        <w:rPr>
-          <w:b/>
-          <w:bCs/>
-        </w:rPr>
-        <w:t>2022</w:t>
-      </w:r>
-      <w:r>
-        <w:t xml:space="preserve">) – </w:t>
-      </w:r>
-      <w:r>
-        <w:rPr>
-          <w:b/>
-          <w:bCs/>
-          <w:color w:val="7030A0"/>
-        </w:rPr>
-        <w:t>ENSURES</w:t>
-      </w:r>
-      <w:r>
-        <w:rPr>
-          <w:b/>
-          <w:bCs/>
-        </w:rPr>
-        <w:t xml:space="preserve"> </w:t>
-      </w:r>
-      <w:r>
-        <w:rPr>
-          <w:b/>
-          <w:bCs/>
-          <w:color w:val="92D050"/>
-        </w:rPr>
-        <w:t>THAT</w:t>
-      </w:r>
-      <w:r>
-        <w:t xml:space="preserve"> </w:t>
-      </w:r>
-      <w:r>
-        <w:rPr>
-          <w:b/>
-          <w:bCs/>
-          <w:color w:val="FF0000"/>
-        </w:rPr>
-        <w:t>ANY NOSE ITCH</w:t>
-      </w:r>
-      <w:r>
-        <w:t xml:space="preserve"> </w:t>
-      </w:r>
-      <w:r>
-        <w:rPr>
-          <w:b/>
-          <w:bCs/>
-          <w:color w:val="C00000"/>
-        </w:rPr>
-        <w:t>NEVER</w:t>
-      </w:r>
-      <w:r>
-        <w:t xml:space="preserve"> </w:t>
-      </w:r>
-      <w:r>
-        <w:rPr>
-          <w:b/>
-          <w:bCs/>
-          <w:color w:val="7030A0"/>
-        </w:rPr>
-        <w:t>OCCURS</w:t>
-      </w:r>
-      <w:r>
-        <w:t xml:space="preserve">, </w:t>
-      </w:r>
-      <w:r>
-        <w:rPr>
-          <w:b/>
-          <w:bCs/>
-          <w:color w:val="00B0F0"/>
-        </w:rPr>
-        <w:t>IMPLICITLY-EXPLICITLY GLOBALLY VIRULENTLY DEFINED</w:t>
-      </w:r>
-      <w:r>
-        <w:t>.</w:t>
-      </w:r>
-    </w:p>
-    <w:p>
-      <w:pPr>
-        <w:ind w:left="360" w:hanging="360"/>
-        <w:jc w:val="both"/>
-      </w:pPr>
-      <w:r>
-        <w:rPr>
-          <w:u w:val="single"/>
-        </w:rPr>
-        <w:t xml:space="preserve">AUTONOMOUS </w:t>
-      </w:r>
-      <w:r>
-        <w:rPr>
-          <w:u w:val="single"/>
-        </w:rPr>
-        <w:t>SNEEZE</w:t>
-      </w:r>
-      <w:r>
-        <w:rPr>
-          <w:u w:val="single"/>
-        </w:rPr>
-        <w:t xml:space="preserve"> PREVENTION SECURITY SYSTEMS</w:t>
-      </w:r>
-      <w:r>
-        <w:t xml:space="preserve"> (</w:t>
-      </w:r>
-      <w:r>
-        <w:rPr>
-          <w:b/>
-          <w:bCs/>
-        </w:rPr>
-        <w:t>2022</w:t>
-      </w:r>
-      <w:r>
-        <w:t xml:space="preserve">) – </w:t>
-      </w:r>
-      <w:r>
-        <w:rPr>
-          <w:b/>
-          <w:bCs/>
-          <w:color w:val="7030A0"/>
-        </w:rPr>
-        <w:t>ENSURES</w:t>
-      </w:r>
-      <w:r>
-        <w:rPr>
-          <w:b/>
-          <w:bCs/>
-        </w:rPr>
-        <w:t xml:space="preserve"> </w:t>
-      </w:r>
-      <w:r>
-        <w:rPr>
-          <w:b/>
-          <w:bCs/>
-          <w:color w:val="92D050"/>
-        </w:rPr>
-        <w:t>THAT</w:t>
-      </w:r>
-      <w:r>
-        <w:t xml:space="preserve"> </w:t>
-      </w:r>
-      <w:r>
-        <w:rPr>
-          <w:b/>
-          <w:bCs/>
-          <w:color w:val="FF0000"/>
-        </w:rPr>
-        <w:t xml:space="preserve">ANY </w:t>
-      </w:r>
-      <w:r>
-        <w:rPr>
-          <w:b/>
-          <w:bCs/>
-          <w:color w:val="FF0000"/>
-        </w:rPr>
-        <w:t>SNEEZE</w:t>
-      </w:r>
-      <w:r>
-        <w:t xml:space="preserve"> </w:t>
-      </w:r>
-      <w:r>
-        <w:rPr>
-          <w:b/>
-          <w:bCs/>
-          <w:color w:val="C00000"/>
-        </w:rPr>
-        <w:t>NEVER</w:t>
-      </w:r>
-      <w:r>
-        <w:t xml:space="preserve"> </w:t>
-      </w:r>
-      <w:r>
-        <w:rPr>
-          <w:b/>
-          <w:bCs/>
-          <w:color w:val="7030A0"/>
-        </w:rPr>
-        <w:t>OCCURS</w:t>
-      </w:r>
-      <w:r>
-        <w:t xml:space="preserve">, </w:t>
-      </w:r>
-      <w:r>
-        <w:rPr>
-          <w:b/>
-          <w:bCs/>
-          <w:color w:val="00B0F0"/>
-        </w:rPr>
-        <w:t>IMPLICITLY-EXPLICITLY GLOBALLY VIRULENTLY DEFINED</w:t>
-      </w:r>
-      <w:r>
-        <w:t>.</w:t>
-      </w:r>
-    </w:p>
-    <w:p>
-      <w:pPr>
-        <w:ind w:left="360" w:hanging="360"/>
-        <w:jc w:val="both"/>
-      </w:pPr>
-      <w:r>
-        <w:rPr>
-          <w:u w:val="single"/>
-        </w:rPr>
-        <w:t xml:space="preserve">AUTONOMOUS </w:t>
-      </w:r>
-      <w:r>
-        <w:rPr>
-          <w:u w:val="single"/>
-        </w:rPr>
-        <w:t>ALLERGY</w:t>
-      </w:r>
-      <w:r>
-        <w:rPr>
-          <w:u w:val="single"/>
-        </w:rPr>
-        <w:t xml:space="preserve"> PREVENTION SECURITY SYSTEMS</w:t>
-      </w:r>
-      <w:r>
-        <w:t xml:space="preserve"> (</w:t>
-      </w:r>
-      <w:r>
-        <w:rPr>
-          <w:b/>
-          <w:bCs/>
-        </w:rPr>
-        <w:t>2022</w:t>
-      </w:r>
-      <w:r>
-        <w:t xml:space="preserve">) – </w:t>
-      </w:r>
-      <w:r>
-        <w:rPr>
-          <w:b/>
-          <w:bCs/>
-          <w:color w:val="7030A0"/>
-        </w:rPr>
-        <w:t>ENSURES</w:t>
-      </w:r>
-      <w:r>
-        <w:rPr>
-          <w:b/>
-          <w:bCs/>
-        </w:rPr>
-        <w:t xml:space="preserve"> </w:t>
-      </w:r>
-      <w:r>
-        <w:rPr>
-          <w:b/>
-          <w:bCs/>
-          <w:color w:val="92D050"/>
-        </w:rPr>
-        <w:t>THAT</w:t>
-      </w:r>
-      <w:r>
-        <w:t xml:space="preserve"> </w:t>
-      </w:r>
-      <w:r>
-        <w:rPr>
-          <w:b/>
-          <w:bCs/>
-          <w:color w:val="FF0000"/>
-        </w:rPr>
-        <w:t xml:space="preserve">ANY </w:t>
-      </w:r>
-      <w:r>
-        <w:rPr>
-          <w:b/>
-          <w:bCs/>
-          <w:color w:val="FF0000"/>
-        </w:rPr>
-        <w:t>ALLERGY</w:t>
-      </w:r>
-      <w:r>
-        <w:t xml:space="preserve"> </w:t>
-      </w:r>
-      <w:r>
-        <w:rPr>
-          <w:b/>
-          <w:bCs/>
-          <w:color w:val="C00000"/>
-        </w:rPr>
-        <w:t>NEVER</w:t>
-      </w:r>
-      <w:r>
-        <w:t xml:space="preserve"> </w:t>
-      </w:r>
-      <w:r>
-        <w:rPr>
-          <w:b/>
-          <w:bCs/>
-          <w:color w:val="7030A0"/>
-        </w:rPr>
-        <w:t>OCCURS</w:t>
-      </w:r>
-      <w:r>
-        <w:t xml:space="preserve">, </w:t>
-      </w:r>
-      <w:r>
-        <w:rPr>
-          <w:b/>
-          <w:bCs/>
-          <w:color w:val="00B0F0"/>
-        </w:rPr>
-        <w:t>IMPLICITLY-EXPLICITLY GLOBALLY VIRULENTLY DEFINED</w:t>
-      </w:r>
-      <w:r>
-        <w:t>.</w:t>
-      </w:r>
-    </w:p>
-    <w:p>
-      <w:pPr>
-        <w:ind w:left="360" w:hanging="360"/>
-        <w:jc w:val="both"/>
-      </w:pPr>
-      <w:r>
-        <w:rPr>
-          <w:u w:val="single"/>
-        </w:rPr>
-        <w:t xml:space="preserve">AUTONOMOUS </w:t>
-      </w:r>
-      <w:r>
-        <w:rPr>
-          <w:u w:val="single"/>
-        </w:rPr>
-        <w:t>ALLERGIES</w:t>
-      </w:r>
-      <w:r>
-        <w:rPr>
-          <w:u w:val="single"/>
-        </w:rPr>
-        <w:t xml:space="preserve"> PREVENTION SECURITY SYSTEMS</w:t>
-      </w:r>
-      <w:r>
-        <w:t xml:space="preserve"> (</w:t>
-      </w:r>
-      <w:r>
-        <w:rPr>
-          <w:b/>
-          <w:bCs/>
-        </w:rPr>
-        <w:t>2022</w:t>
-      </w:r>
-      <w:r>
-        <w:t xml:space="preserve">) – </w:t>
-      </w:r>
-      <w:r>
-        <w:rPr>
-          <w:b/>
-          <w:bCs/>
-          <w:color w:val="7030A0"/>
-        </w:rPr>
-        <w:t>ENSURES</w:t>
-      </w:r>
-      <w:r>
-        <w:rPr>
-          <w:b/>
-          <w:bCs/>
-        </w:rPr>
-        <w:t xml:space="preserve"> </w:t>
-      </w:r>
-      <w:r>
-        <w:rPr>
-          <w:b/>
-          <w:bCs/>
-          <w:color w:val="92D050"/>
-        </w:rPr>
-        <w:t>THAT</w:t>
-      </w:r>
-      <w:r>
-        <w:t xml:space="preserve"> </w:t>
-      </w:r>
-      <w:r>
-        <w:rPr>
-          <w:b/>
-          <w:bCs/>
-          <w:color w:val="FF0000"/>
-        </w:rPr>
-        <w:t xml:space="preserve">ANY </w:t>
-      </w:r>
-      <w:r>
-        <w:rPr>
-          <w:b/>
-          <w:bCs/>
-          <w:color w:val="FF0000"/>
-        </w:rPr>
-        <w:t>ALLERGIES</w:t>
-      </w:r>
-      <w:r>
-        <w:t xml:space="preserve"> </w:t>
-      </w:r>
-      <w:r>
-        <w:rPr>
-          <w:b/>
-          <w:bCs/>
-          <w:color w:val="C00000"/>
-        </w:rPr>
-        <w:t>NEVER</w:t>
-      </w:r>
-      <w:r>
-        <w:t xml:space="preserve"> </w:t>
-      </w:r>
-      <w:r>
-        <w:rPr>
-          <w:b/>
-          <w:bCs/>
-          <w:color w:val="7030A0"/>
-        </w:rPr>
-        <w:t>OCCURS</w:t>
-      </w:r>
-      <w:r>
-        <w:t xml:space="preserve">, </w:t>
-      </w:r>
-      <w:r>
-        <w:rPr>
-          <w:b/>
-          <w:bCs/>
-          <w:color w:val="00B0F0"/>
-        </w:rPr>
-        <w:t>IMPLICITLY-EXPLICITLY GLOBALLY VIRULENTLY DEFINED</w:t>
-      </w:r>
-      <w:r>
-        <w:t>.</w:t>
-      </w:r>
-    </w:p>
-    <w:p>
-      <w:pPr>
-        <w:ind w:left="360" w:hanging="360"/>
-        <w:jc w:val="both"/>
-      </w:pPr>
-      <w:r>
-        <w:rPr>
-          <w:u w:val="single"/>
-        </w:rPr>
-        <w:lastRenderedPageBreak/>
-        <w:t xml:space="preserve">AUTONOMOUS </w:t>
-      </w:r>
-      <w:r>
-        <w:rPr>
-          <w:u w:val="single"/>
-        </w:rPr>
-        <w:t>NASAL CONGESTION</w:t>
-      </w:r>
-      <w:r>
-        <w:rPr>
-          <w:u w:val="single"/>
-        </w:rPr>
-        <w:t xml:space="preserve"> PREVENTION SECURITY SYSTEMS</w:t>
-      </w:r>
-      <w:r>
-        <w:t xml:space="preserve"> (</w:t>
-      </w:r>
-      <w:r>
-        <w:rPr>
-          <w:b/>
-          <w:bCs/>
-        </w:rPr>
-        <w:t>2022</w:t>
-      </w:r>
-      <w:r>
-        <w:t xml:space="preserve">) – </w:t>
-      </w:r>
-      <w:r>
-        <w:rPr>
-          <w:b/>
-          <w:bCs/>
-          <w:color w:val="7030A0"/>
-        </w:rPr>
-        <w:t>ENSURES</w:t>
-      </w:r>
-      <w:r>
-        <w:rPr>
-          <w:b/>
-          <w:bCs/>
-        </w:rPr>
-        <w:t xml:space="preserve"> </w:t>
-      </w:r>
-      <w:r>
-        <w:rPr>
-          <w:b/>
-          <w:bCs/>
-          <w:color w:val="92D050"/>
-        </w:rPr>
-        <w:t>THAT</w:t>
-      </w:r>
-      <w:r>
-        <w:t xml:space="preserve"> </w:t>
-      </w:r>
-      <w:r>
-        <w:t xml:space="preserve">          </w:t>
-      </w:r>
-      <w:r>
-        <w:rPr>
-          <w:b/>
-          <w:bCs/>
-          <w:color w:val="FF0000"/>
-        </w:rPr>
-        <w:t xml:space="preserve">ANY </w:t>
-      </w:r>
-      <w:r>
-        <w:rPr>
-          <w:b/>
-          <w:bCs/>
-          <w:color w:val="FF0000"/>
-        </w:rPr>
-        <w:t>NASAL CONGESTION</w:t>
-      </w:r>
-      <w:r>
-        <w:t xml:space="preserve"> </w:t>
-      </w:r>
-      <w:r>
-        <w:rPr>
-          <w:b/>
-          <w:bCs/>
-          <w:color w:val="C00000"/>
-        </w:rPr>
-        <w:t>NEVER</w:t>
-      </w:r>
-      <w:r>
-        <w:t xml:space="preserve"> </w:t>
-      </w:r>
-      <w:proofErr w:type="gramStart"/>
-      <w:r>
-        <w:rPr>
-          <w:b/>
-          <w:bCs/>
-          <w:color w:val="7030A0"/>
-        </w:rPr>
-        <w:t>OCCURS</w:t>
-      </w:r>
-      <w:r>
-        <w:t xml:space="preserve">, </w:t>
-      </w:r>
-      <w:r>
-        <w:t xml:space="preserve">  </w:t>
-      </w:r>
-      <w:proofErr w:type="gramEnd"/>
-      <w:r>
-        <w:t xml:space="preserve">                                                                                  </w:t>
-      </w:r>
-      <w:r>
-        <w:rPr>
-          <w:b/>
-          <w:bCs/>
-          <w:color w:val="00B0F0"/>
-        </w:rPr>
-        <w:t>IMPLICITLY-EXPLICITLY GLOBALLY VIRULENTLY DEFINED</w:t>
-      </w:r>
-      <w:r>
-        <w:t>.</w:t>
-      </w:r>
-    </w:p>
-    <w:p>
-      <w:pPr>
-        <w:ind w:left="360" w:hanging="360"/>
-        <w:jc w:val="both"/>
-      </w:pPr>
-    </w:p>
-    <w:p>
-      <w:pPr>
-        <w:ind w:left="360" w:hanging="360"/>
-        <w:jc w:val="both"/>
-      </w:pPr>
     </w:p>
     <w:p>
       <w:pPr>

</xml_diff>